<commit_message>
Added AMDAT 0.421 modifications to current version
git-svn-id: file:///home/pkawak/git/svn/tmp/AMDAT_trunk/AMDAT/trunk@23 25419694-f2fb-4e8e-af61-79680089b9de
</commit_message>
<xml_diff>
--- a/AMDAT_v0430_manual.docx
+++ b/AMDAT_v0430_manual.docx
@@ -5734,15 +5734,7 @@
         <w:rPr>
           <w:i/>
         </w:rPr>
-        <w:t>t</w:t>
-      </w:r>
-      <w:bookmarkStart w:id="0" w:name="_GoBack"/>
-      <w:bookmarkEnd w:id="0"/>
-      <w:r>
-        <w:rPr>
-          <w:i/>
-        </w:rPr>
-        <w:t>ype_</w:t>
+        <w:t>type_</w:t>
       </w:r>
       <w:r>
         <w:rPr>
@@ -10343,8 +10335,8 @@
         <w:spacing w:after="0"/>
         <w:ind w:left="360"/>
       </w:pPr>
-      <w:bookmarkStart w:id="1" w:name="__DdeLink__1891_1325987001"/>
-      <w:bookmarkEnd w:id="1"/>
+      <w:bookmarkStart w:id="0" w:name="__DdeLink__1891_1325987001"/>
+      <w:bookmarkEnd w:id="0"/>
       <w:r>
         <w:rPr>
           <w:i/>
@@ -12905,7 +12897,7 @@
           <v:shape id="_x0000_i1025" type="#_x0000_t75" style="width:127pt;height:38.7pt" o:ole="">
             <v:imagedata r:id="rId6" o:title=""/>
           </v:shape>
-          <o:OLEObject Type="Embed" ProgID="Equation.DSMT4" ShapeID="_x0000_i1025" DrawAspect="Content" ObjectID="_1444137516" r:id="rId7"/>
+          <o:OLEObject Type="Embed" ProgID="Equation.DSMT4" ShapeID="_x0000_i1025" DrawAspect="Content" ObjectID="_1447583141" r:id="rId7"/>
         </w:object>
       </w:r>
     </w:p>
@@ -12945,7 +12937,7 @@
           <v:shape id="_x0000_i1026" type="#_x0000_t75" style="width:113.45pt;height:37.35pt" o:ole="">
             <v:imagedata r:id="rId8" o:title=""/>
           </v:shape>
-          <o:OLEObject Type="Embed" ProgID="Equation.DSMT4" ShapeID="_x0000_i1026" DrawAspect="Content" ObjectID="_1444137517" r:id="rId9"/>
+          <o:OLEObject Type="Embed" ProgID="Equation.DSMT4" ShapeID="_x0000_i1026" DrawAspect="Content" ObjectID="_1447583142" r:id="rId9"/>
         </w:object>
       </w:r>
     </w:p>
@@ -13607,7 +13599,7 @@
           <v:shape id="_x0000_i1027" type="#_x0000_t75" style="width:103.9pt;height:50.25pt" o:ole="">
             <v:imagedata r:id="rId10" o:title=""/>
           </v:shape>
-          <o:OLEObject Type="Embed" ProgID="Equation.DSMT4" ShapeID="_x0000_i1027" DrawAspect="Content" ObjectID="_1444137518" r:id="rId11"/>
+          <o:OLEObject Type="Embed" ProgID="Equation.DSMT4" ShapeID="_x0000_i1027" DrawAspect="Content" ObjectID="_1447583143" r:id="rId11"/>
         </w:object>
       </w:r>
     </w:p>
@@ -13640,7 +13632,7 @@
           <v:shape id="_x0000_i1028" type="#_x0000_t75" style="width:17.65pt;height:18.35pt" o:ole="">
             <v:imagedata r:id="rId12" o:title=""/>
           </v:shape>
-          <o:OLEObject Type="Embed" ProgID="Equation.DSMT4" ShapeID="_x0000_i1028" DrawAspect="Content" ObjectID="_1444137519" r:id="rId13"/>
+          <o:OLEObject Type="Embed" ProgID="Equation.DSMT4" ShapeID="_x0000_i1028" DrawAspect="Content" ObjectID="_1447583144" r:id="rId13"/>
         </w:object>
       </w:r>
       <w:r>
@@ -13808,7 +13800,7 @@
           <v:shape id="_x0000_i1029" type="#_x0000_t75" style="width:103.9pt;height:48.25pt" o:ole="">
             <v:imagedata r:id="rId14" o:title=""/>
           </v:shape>
-          <o:OLEObject Type="Embed" ProgID="Equation.DSMT4" ShapeID="_x0000_i1029" DrawAspect="Content" ObjectID="_1444137520" r:id="rId15"/>
+          <o:OLEObject Type="Embed" ProgID="Equation.DSMT4" ShapeID="_x0000_i1029" DrawAspect="Content" ObjectID="_1447583145" r:id="rId15"/>
         </w:object>
       </w:r>
     </w:p>
@@ -13838,7 +13830,7 @@
           <v:shape id="_x0000_i1030" type="#_x0000_t75" style="width:104.6pt;height:48.25pt" o:ole="">
             <v:imagedata r:id="rId16" o:title=""/>
           </v:shape>
-          <o:OLEObject Type="Embed" ProgID="Equation.DSMT4" ShapeID="_x0000_i1030" DrawAspect="Content" ObjectID="_1444137521" r:id="rId17"/>
+          <o:OLEObject Type="Embed" ProgID="Equation.DSMT4" ShapeID="_x0000_i1030" DrawAspect="Content" ObjectID="_1447583146" r:id="rId17"/>
         </w:object>
       </w:r>
     </w:p>
@@ -13886,7 +13878,7 @@
           <v:shape id="_x0000_i1031" type="#_x0000_t75" style="width:17.65pt;height:18.35pt" o:ole="">
             <v:imagedata r:id="rId12" o:title=""/>
           </v:shape>
-          <o:OLEObject Type="Embed" ProgID="Equation.DSMT4" ShapeID="_x0000_i1031" DrawAspect="Content" ObjectID="_1444137522" r:id="rId18"/>
+          <o:OLEObject Type="Embed" ProgID="Equation.DSMT4" ShapeID="_x0000_i1031" DrawAspect="Content" ObjectID="_1447583147" r:id="rId18"/>
         </w:object>
       </w:r>
       <w:r>
@@ -13904,7 +13896,7 @@
           <v:shape id="_x0000_i1032" type="#_x0000_t75" style="width:18.35pt;height:18.35pt" o:ole="">
             <v:imagedata r:id="rId19" o:title=""/>
           </v:shape>
-          <o:OLEObject Type="Embed" ProgID="Equation.DSMT4" ShapeID="_x0000_i1032" DrawAspect="Content" ObjectID="_1444137523" r:id="rId20"/>
+          <o:OLEObject Type="Embed" ProgID="Equation.DSMT4" ShapeID="_x0000_i1032" DrawAspect="Content" ObjectID="_1447583148" r:id="rId20"/>
         </w:object>
       </w:r>
       <w:r>
@@ -15708,7 +15700,7 @@
         <w:rPr>
           <w:sz w:val="20"/>
         </w:rPr>
-        <w:t>AMDAT 0.420</w:t>
+        <w:t>AMDAT 0.421</w:t>
       </w:r>
     </w:p>
     <w:p>
@@ -15727,7 +15719,23 @@
         <w:rPr>
           <w:sz w:val="20"/>
         </w:rPr>
-        <w:t>Corrected time weighting out of exponential blocks – it was previously bugged . It is likely still bugged for frt = 1, but it should work properly for frt = 0.</w:t>
+        <w:t>Added new analysis method mean_displacement, which calculated the mean displacement as a function of time. Its primary purpose is to look for momentum buildup in simulations.</w:t>
+      </w:r>
+      <w:bookmarkStart w:id="1" w:name="_GoBack"/>
+      <w:bookmarkEnd w:id="1"/>
+    </w:p>
+    <w:p>
+      <w:pPr>
+        <w:spacing w:after="0"/>
+        <w:rPr>
+          <w:sz w:val="20"/>
+        </w:rPr>
+      </w:pPr>
+      <w:r>
+        <w:rPr>
+          <w:sz w:val="20"/>
+        </w:rPr>
+        <w:t>AMDAT 0.420</w:t>
       </w:r>
     </w:p>
     <w:p>
@@ -15746,7 +15754,7 @@
         <w:rPr>
           <w:sz w:val="20"/>
         </w:rPr>
-        <w:t xml:space="preserve"> Changed meaning of number of timesteps for linear time scheme. It is now number of frames minus 1.</w:t>
+        <w:t>Corrected time weighting out of exponential blocks – it was previously bugged . It is likely still bugged for frt = 1, but it should work properly for frt = 0.</w:t>
       </w:r>
     </w:p>
     <w:p>
@@ -15765,21 +15773,7 @@
         <w:rPr>
           <w:sz w:val="20"/>
         </w:rPr>
-        <w:t>Corrected bug in creation of trajectory list bins based on a plane, in the ‘above’ direction. It was previously not handling box wrapping correctly.</w:t>
-      </w:r>
-    </w:p>
-    <w:p>
-      <w:pPr>
-        <w:spacing w:after="0"/>
-        <w:rPr>
-          <w:sz w:val="20"/>
-        </w:rPr>
-      </w:pPr>
-      <w:r>
-        <w:rPr>
-          <w:sz w:val="20"/>
-        </w:rPr>
-        <w:t>AMDAT 0.410</w:t>
+        <w:t xml:space="preserve"> Changed meaning of number of timesteps for linear time scheme. It is now number of frames minus 1.</w:t>
       </w:r>
     </w:p>
     <w:p>
@@ -15798,37 +15792,21 @@
         <w:rPr>
           <w:sz w:val="20"/>
         </w:rPr>
-        <w:t xml:space="preserve">Nearly complete rewrite of input file handling. No longer creates temporary input file and instead uses a vector of strings with each line as </w:t>
-      </w:r>
-      <w:r>
-        <w:rPr>
-          <w:sz w:val="20"/>
-        </w:rPr>
-        <w:t xml:space="preserve">a seperate </w:t>
-      </w:r>
-      <w:r>
-        <w:rPr>
-          <w:sz w:val="20"/>
-        </w:rPr>
-        <w:t>element. No obvious difference to end user excep</w:t>
-      </w:r>
-      <w:r>
-        <w:rPr>
-          <w:sz w:val="20"/>
-        </w:rPr>
-        <w:t xml:space="preserve">t that there are no </w:t>
-      </w:r>
-      <w:r>
-        <w:rPr>
-          <w:sz w:val="20"/>
-        </w:rPr>
-        <w:t>temporary</w:t>
-      </w:r>
-      <w:r>
-        <w:rPr>
-          <w:sz w:val="20"/>
-        </w:rPr>
-        <w:t xml:space="preserve"> files, but allows for most of the new functions this version.</w:t>
+        <w:t>Corrected bug in creation of trajectory list bins based on a plane, in the ‘above’ direction. It was previously not handling box wrapping correctly.</w:t>
+      </w:r>
+    </w:p>
+    <w:p>
+      <w:pPr>
+        <w:spacing w:after="0"/>
+        <w:rPr>
+          <w:sz w:val="20"/>
+        </w:rPr>
+      </w:pPr>
+      <w:r>
+        <w:rPr>
+          <w:sz w:val="20"/>
+        </w:rPr>
+        <w:t>AMDAT 0.410</w:t>
       </w:r>
     </w:p>
     <w:p>
@@ -15847,19 +15825,37 @@
         <w:rPr>
           <w:sz w:val="20"/>
         </w:rPr>
-        <w:t>Initial i</w:t>
-      </w:r>
-      <w:r>
-        <w:rPr>
-          <w:sz w:val="20"/>
-        </w:rPr>
-        <w:t>mplementation of commands: remove_bin_list, print, wait, constant, round, for, evaluate/eval, exit, if/else, user_input</w:t>
-      </w:r>
-      <w:r>
-        <w:rPr>
-          <w:sz w:val="20"/>
-        </w:rPr>
-        <w:t>.</w:t>
+        <w:t xml:space="preserve">Nearly complete rewrite of input file handling. No longer creates temporary input file and instead uses a vector of strings with each line as </w:t>
+      </w:r>
+      <w:r>
+        <w:rPr>
+          <w:sz w:val="20"/>
+        </w:rPr>
+        <w:t xml:space="preserve">a seperate </w:t>
+      </w:r>
+      <w:r>
+        <w:rPr>
+          <w:sz w:val="20"/>
+        </w:rPr>
+        <w:t>element. No obvious difference to end user excep</w:t>
+      </w:r>
+      <w:r>
+        <w:rPr>
+          <w:sz w:val="20"/>
+        </w:rPr>
+        <w:t xml:space="preserve">t that there are no </w:t>
+      </w:r>
+      <w:r>
+        <w:rPr>
+          <w:sz w:val="20"/>
+        </w:rPr>
+        <w:t>temporary</w:t>
+      </w:r>
+      <w:r>
+        <w:rPr>
+          <w:sz w:val="20"/>
+        </w:rPr>
+        <w:t xml:space="preserve"> files, but allows for most of the new functions this version.</w:t>
       </w:r>
     </w:p>
     <w:p>
@@ -15878,19 +15874,19 @@
         <w:rPr>
           <w:sz w:val="20"/>
         </w:rPr>
-        <w:t xml:space="preserve">Constants are now able to have their value changed during execution. This is </w:t>
-      </w:r>
-      <w:r>
-        <w:rPr>
-          <w:sz w:val="20"/>
-        </w:rPr>
-        <w:t>primarily</w:t>
-      </w:r>
-      <w:r>
-        <w:rPr>
-          <w:sz w:val="20"/>
-        </w:rPr>
-        <w:t xml:space="preserve"> done using the commands: constant, evaluate, for, and round.</w:t>
+        <w:t>Initial i</w:t>
+      </w:r>
+      <w:r>
+        <w:rPr>
+          <w:sz w:val="20"/>
+        </w:rPr>
+        <w:t>mplementation of commands: remove_bin_list, print, wait, constant, round, for, evaluate/eval, exit, if/else, user_input</w:t>
+      </w:r>
+      <w:r>
+        <w:rPr>
+          <w:sz w:val="20"/>
+        </w:rPr>
+        <w:t>.</w:t>
       </w:r>
     </w:p>
     <w:p>
@@ -15909,52 +15905,19 @@
         <w:rPr>
           <w:sz w:val="20"/>
         </w:rPr>
-        <w:t xml:space="preserve">Changed </w:t>
-      </w:r>
-      <w:r>
-        <w:rPr>
-          <w:i/>
-          <w:sz w:val="20"/>
-        </w:rPr>
-        <w:t>break</w:t>
-      </w:r>
-      <w:r>
-        <w:rPr>
-          <w:sz w:val="20"/>
-        </w:rPr>
-        <w:t xml:space="preserve"> command functionality to </w:t>
-      </w:r>
-      <w:r>
-        <w:rPr>
-          <w:i/>
-          <w:sz w:val="20"/>
-        </w:rPr>
-        <w:t>exit</w:t>
-      </w:r>
-      <w:r>
-        <w:rPr>
-          <w:sz w:val="20"/>
-        </w:rPr>
-        <w:t xml:space="preserve"> and repurposed </w:t>
-      </w:r>
-      <w:r>
-        <w:rPr>
-          <w:i/>
-          <w:sz w:val="20"/>
-        </w:rPr>
-        <w:t>break</w:t>
-      </w:r>
-      <w:r>
-        <w:rPr>
-          <w:sz w:val="20"/>
-        </w:rPr>
-        <w:t xml:space="preserve"> for breaking out of loops</w:t>
-      </w:r>
-      <w:r>
-        <w:rPr>
-          <w:sz w:val="20"/>
-        </w:rPr>
-        <w:t>.</w:t>
+        <w:t xml:space="preserve">Constants are now able to have their value changed during execution. This is </w:t>
+      </w:r>
+      <w:r>
+        <w:rPr>
+          <w:sz w:val="20"/>
+        </w:rPr>
+        <w:t>primarily</w:t>
+      </w:r>
+      <w:r>
+        <w:rPr>
+          <w:sz w:val="20"/>
+        </w:rPr>
+        <w:t xml:space="preserve"> done using the commands: constant, evaluate, for, and round.</w:t>
       </w:r>
     </w:p>
     <w:p>
@@ -15973,7 +15936,52 @@
         <w:rPr>
           <w:sz w:val="20"/>
         </w:rPr>
-        <w:t>Added ability to remove bin lists after creation to free up memory. Uncommented several “delete” commands in trajectory_list_bins which has reduced the amount of memory needed to create additional bin lists.</w:t>
+        <w:t xml:space="preserve">Changed </w:t>
+      </w:r>
+      <w:r>
+        <w:rPr>
+          <w:i/>
+          <w:sz w:val="20"/>
+        </w:rPr>
+        <w:t>break</w:t>
+      </w:r>
+      <w:r>
+        <w:rPr>
+          <w:sz w:val="20"/>
+        </w:rPr>
+        <w:t xml:space="preserve"> command functionality to </w:t>
+      </w:r>
+      <w:r>
+        <w:rPr>
+          <w:i/>
+          <w:sz w:val="20"/>
+        </w:rPr>
+        <w:t>exit</w:t>
+      </w:r>
+      <w:r>
+        <w:rPr>
+          <w:sz w:val="20"/>
+        </w:rPr>
+        <w:t xml:space="preserve"> and repurposed </w:t>
+      </w:r>
+      <w:r>
+        <w:rPr>
+          <w:i/>
+          <w:sz w:val="20"/>
+        </w:rPr>
+        <w:t>break</w:t>
+      </w:r>
+      <w:r>
+        <w:rPr>
+          <w:sz w:val="20"/>
+        </w:rPr>
+        <w:t xml:space="preserve"> for breaking out of loops</w:t>
+      </w:r>
+      <w:r>
+        <w:rPr>
+          <w:sz w:val="20"/>
+        </w:rPr>
+        <w:t>.</w:t>
       </w:r>
     </w:p>
     <w:p>
@@ -15992,7 +16000,7 @@
         <w:rPr>
           <w:sz w:val="20"/>
         </w:rPr>
-        <w:t>Lines in the input script can be commented out using the “#” symbol (without quotes) in the same way that it is used in BASH. This includes using in the middle/end of lines (proper commenting of AMDAT scripts can now happen)</w:t>
+        <w:t>Added ability to remove bin lists after creation to free up memory. Uncommented several “delete” commands in trajectory_list_bins which has reduced the amount of memory needed to create additional bin lists.</w:t>
       </w:r>
     </w:p>
     <w:p>
@@ -16011,6 +16019,25 @@
         <w:rPr>
           <w:sz w:val="20"/>
         </w:rPr>
+        <w:t>Lines in the input script can be commented out using the “#” symbol (without quotes) in the same way that it is used in BASH. This includes using in the middle/end of lines (proper commenting of AMDAT scripts can now happen)</w:t>
+      </w:r>
+    </w:p>
+    <w:p>
+      <w:pPr>
+        <w:pStyle w:val="ListParagraph"/>
+        <w:numPr>
+          <w:ilvl w:val="0"/>
+          <w:numId w:val="23"/>
+        </w:numPr>
+        <w:spacing w:after="0"/>
+        <w:rPr>
+          <w:sz w:val="20"/>
+        </w:rPr>
+      </w:pPr>
+      <w:r>
+        <w:rPr>
+          <w:sz w:val="20"/>
+        </w:rPr>
         <w:t xml:space="preserve">Comparison of box sizes between initial and current </w:t>
       </w:r>
       <w:r>
@@ -16225,6 +16252,7 @@
         <w:rPr>
           <w:sz w:val="20"/>
         </w:rPr>
+        <w:lastRenderedPageBreak/>
         <w:t>updated binning as a function of distance to include number of bins and to include binning only above or below the plane.</w:t>
       </w:r>
     </w:p>
@@ -16282,7 +16310,6 @@
         <w:rPr>
           <w:sz w:val="20"/>
         </w:rPr>
-        <w:lastRenderedPageBreak/>
         <w:t xml:space="preserve">All analysis methods that use qvectors should now also work with 1d options. The list of options is now xyz, xy, xz, yz, x, y, and z. </w:t>
       </w:r>
     </w:p>
@@ -17094,6 +17121,7 @@
         <w:rPr>
           <w:sz w:val="20"/>
         </w:rPr>
+        <w:lastRenderedPageBreak/>
         <w:t xml:space="preserve">Fixes to </w:t>
       </w:r>
       <w:r>
@@ -17181,7 +17209,6 @@
         <w:rPr>
           <w:sz w:val="20"/>
         </w:rPr>
-        <w:lastRenderedPageBreak/>
         <w:t>corrected algorithm error that was leading to strings of length zero</w:t>
       </w:r>
     </w:p>
@@ -17810,7 +17837,14 @@
         <w:rPr>
           <w:sz w:val="20"/>
         </w:rPr>
-        <w:t>. In the case that a molecule has no unambiguous time, the algorithm will print a single warning for that molecule COM, a considerable reduction from the large number of warnings frequently generated previously.</w:t>
+        <w:t xml:space="preserve">. In the case that a molecule has no unambiguous time, the </w:t>
+      </w:r>
+      <w:r>
+        <w:rPr>
+          <w:sz w:val="20"/>
+        </w:rPr>
+        <w:lastRenderedPageBreak/>
+        <w:t>algorithm will print a single warning for that molecule COM, a considerable reduction from the large number of warnings frequently generated previously.</w:t>
       </w:r>
     </w:p>
     <w:p>
@@ -17851,7 +17885,6 @@
         <w:rPr>
           <w:sz w:val="20"/>
         </w:rPr>
-        <w:lastRenderedPageBreak/>
         <w:t xml:space="preserve">Added command “define_constant”, which allows user to define a constant in input file which will be replaced any time it is found. Constant can be used with the syntax </w:t>
       </w:r>
       <w:r>
@@ -18419,6 +18452,7 @@
         <w:rPr>
           <w:sz w:val="20"/>
         </w:rPr>
+        <w:lastRenderedPageBreak/>
         <w:t>Corrected ngp calculation via trajectory list method – it was incorrect in prior versions</w:t>
       </w:r>
     </w:p>
@@ -18449,7 +18483,6 @@
         <w:rPr>
           <w:sz w:val="20"/>
         </w:rPr>
-        <w:lastRenderedPageBreak/>
         <w:t>Added hexatic_order_parameter class, which allows computation of average and time dependent hexatic order parameter and also enables creation of hexatic order parameter maps. This class works only for 2-D and pseudo-2-D systems, and presently is not implemented for center of mass trajectories, only for single atom trajectories. It also presently excludes particles within a cutoff distance of the edge of the box.</w:t>
       </w:r>
     </w:p>

</xml_diff>